<commit_message>
Fixed admin dashboard, admin account needs to be created before accessing dashboard
</commit_message>
<xml_diff>
--- a/templatemartyrathassignment1.docx
+++ b/templatemartyrathassignment1.docx
@@ -18,9 +18,11 @@
       </w:r>
     </w:p>
     <w:p>
+      <w:proofErr w:type="spellStart"/>
       <w:r>
         <w:t>Github</w:t>
       </w:r>
+      <w:proofErr w:type="spellEnd"/>
       <w:r>
         <w:tab/>
       </w:r>
@@ -91,7 +93,19 @@
           <w:rPr>
             <w:rStyle w:val="Hyperlink"/>
           </w:rPr>
-          <w:t>https://placemark-champion-trees.glitch.me/</w:t>
+          <w:t>https://placemark-champion-tre</w:t>
+        </w:r>
+        <w:r>
+          <w:rPr>
+            <w:rStyle w:val="Hyperlink"/>
+          </w:rPr>
+          <w:t>e</w:t>
+        </w:r>
+        <w:r>
+          <w:rPr>
+            <w:rStyle w:val="Hyperlink"/>
+          </w:rPr>
+          <w:t>s.glitch.me/</w:t>
         </w:r>
       </w:hyperlink>
       <w:r>
@@ -344,8 +358,13 @@
               <w:cnfStyle w:val="000000100000" w:firstRow="0" w:lastRow="0" w:firstColumn="0" w:lastColumn="0" w:oddVBand="0" w:evenVBand="0" w:oddHBand="1" w:evenHBand="0" w:firstRowFirstColumn="0" w:firstRowLastColumn="0" w:lastRowFirstColumn="0" w:lastRowLastColumn="0"/>
             </w:pPr>
             <w:r>
-              <w:t>Champion trees have species. User trees have title</w:t>
-            </w:r>
+              <w:t xml:space="preserve">Champion trees have species. User trees have </w:t>
+            </w:r>
+            <w:proofErr w:type="gramStart"/>
+            <w:r>
+              <w:t>title</w:t>
+            </w:r>
+            <w:proofErr w:type="gramEnd"/>
           </w:p>
           <w:p>
             <w:pPr>
@@ -554,8 +573,13 @@
               <w:cnfStyle w:val="000000000000" w:firstRow="0" w:lastRow="0" w:firstColumn="0" w:lastColumn="0" w:oddVBand="0" w:evenVBand="0" w:oddHBand="0" w:evenHBand="0" w:firstRowFirstColumn="0" w:firstRowLastColumn="0" w:lastRowFirstColumn="0" w:lastRowLastColumn="0"/>
             </w:pPr>
             <w:r>
-              <w:t>User trees have location and description</w:t>
-            </w:r>
+              <w:t xml:space="preserve">User trees have location and </w:t>
+            </w:r>
+            <w:proofErr w:type="gramStart"/>
+            <w:r>
+              <w:t>description</w:t>
+            </w:r>
+            <w:proofErr w:type="gramEnd"/>
           </w:p>
           <w:p>
             <w:pPr>
@@ -582,8 +606,13 @@
               <w:cnfStyle w:val="000000000000" w:firstRow="0" w:lastRow="0" w:firstColumn="0" w:lastColumn="0" w:oddVBand="0" w:evenVBand="0" w:oddHBand="0" w:evenHBand="0" w:firstRowFirstColumn="0" w:firstRowLastColumn="0" w:lastRowFirstColumn="0" w:lastRowLastColumn="0"/>
             </w:pPr>
             <w:r>
-              <w:t>Core unit tests</w:t>
-            </w:r>
+              <w:t xml:space="preserve">Core unit </w:t>
+            </w:r>
+            <w:proofErr w:type="gramStart"/>
+            <w:r>
+              <w:t>tests</w:t>
+            </w:r>
+            <w:proofErr w:type="gramEnd"/>
           </w:p>
           <w:p>
             <w:pPr>
@@ -735,8 +764,13 @@
               <w:cnfStyle w:val="000000100000" w:firstRow="0" w:lastRow="0" w:firstColumn="0" w:lastColumn="0" w:oddVBand="0" w:evenVBand="0" w:oddHBand="1" w:evenHBand="0" w:firstRowFirstColumn="0" w:firstRowLastColumn="0" w:lastRowFirstColumn="0" w:lastRowLastColumn="0"/>
             </w:pPr>
             <w:r>
-              <w:t>Basic admin account to list/remove users</w:t>
-            </w:r>
+              <w:t xml:space="preserve">Basic admin account to list/remove </w:t>
+            </w:r>
+            <w:proofErr w:type="gramStart"/>
+            <w:r>
+              <w:t>users</w:t>
+            </w:r>
+            <w:proofErr w:type="gramEnd"/>
           </w:p>
           <w:p>
             <w:pPr>
@@ -763,8 +797,13 @@
               <w:cnfStyle w:val="000000100000" w:firstRow="0" w:lastRow="0" w:firstColumn="0" w:lastColumn="0" w:oddVBand="0" w:evenVBand="0" w:oddHBand="1" w:evenHBand="0" w:firstRowFirstColumn="0" w:firstRowLastColumn="0" w:lastRowFirstColumn="0" w:lastRowLastColumn="0"/>
             </w:pPr>
             <w:r>
-              <w:t>Categorised by provinces, champion and user trees</w:t>
-            </w:r>
+              <w:t xml:space="preserve">Categorised by provinces, champion and user </w:t>
+            </w:r>
+            <w:proofErr w:type="gramStart"/>
+            <w:r>
+              <w:t>trees</w:t>
+            </w:r>
+            <w:proofErr w:type="gramEnd"/>
           </w:p>
           <w:p>
             <w:pPr>
@@ -894,8 +933,13 @@
               <w:cnfStyle w:val="000000100000" w:firstRow="0" w:lastRow="0" w:firstColumn="0" w:lastColumn="0" w:oddVBand="0" w:evenVBand="0" w:oddHBand="1" w:evenHBand="0" w:firstRowFirstColumn="0" w:firstRowLastColumn="0" w:lastRowFirstColumn="0" w:lastRowLastColumn="0"/>
             </w:pPr>
             <w:r>
-              <w:t>Tagged releases</w:t>
-            </w:r>
+              <w:t xml:space="preserve">Tagged </w:t>
+            </w:r>
+            <w:proofErr w:type="gramStart"/>
+            <w:r>
+              <w:t>releases</w:t>
+            </w:r>
+            <w:proofErr w:type="gramEnd"/>
           </w:p>
           <w:p>
             <w:pPr>
@@ -1218,6 +1262,7 @@
           <w:lang w:val="en-IE" w:eastAsia="en-IE"/>
         </w:rPr>
       </w:pPr>
+      <w:proofErr w:type="spellStart"/>
       <w:r>
         <w:rPr>
           <w:rFonts w:ascii="Consolas" w:eastAsia="Times New Roman" w:hAnsi="Consolas" w:cs="Times New Roman"/>
@@ -1228,6 +1273,7 @@
         </w:rPr>
         <w:t>admin_password</w:t>
       </w:r>
+      <w:proofErr w:type="spellEnd"/>
       <w:r>
         <w:rPr>
           <w:rFonts w:ascii="Consolas" w:eastAsia="Times New Roman" w:hAnsi="Consolas" w:cs="Times New Roman"/>
@@ -1236,8 +1282,20 @@
           <w:szCs w:val="21"/>
           <w:lang w:val="en-IE" w:eastAsia="en-IE"/>
         </w:rPr>
-        <w:t>=adminsecret</w:t>
-      </w:r>
+        <w:t>=</w:t>
+      </w:r>
+      <w:proofErr w:type="spellStart"/>
+      <w:r>
+        <w:rPr>
+          <w:rFonts w:ascii="Consolas" w:eastAsia="Times New Roman" w:hAnsi="Consolas" w:cs="Times New Roman"/>
+          <w:color w:val="657B83"/>
+          <w:sz w:val="21"/>
+          <w:szCs w:val="21"/>
+          <w:lang w:val="en-IE" w:eastAsia="en-IE"/>
+        </w:rPr>
+        <w:t>adminsecret</w:t>
+      </w:r>
+      <w:proofErr w:type="spellEnd"/>
     </w:p>
     <w:p/>
     <w:p/>
@@ -1257,7 +1315,7 @@
           <w:noProof/>
         </w:rPr>
         <w:drawing>
-          <wp:inline distT="0" distB="0" distL="0" distR="0" wp14:anchorId="47D040C6" wp14:editId="01AB5F1A">
+          <wp:inline distT="0" distB="0" distL="0" distR="0" wp14:anchorId="47D040C6" wp14:editId="1941E5F5">
             <wp:extent cx="8864600" cy="4229100"/>
             <wp:effectExtent l="0" t="0" r="0" b="0"/>
             <wp:docPr id="2" name="Picture 2" descr="Table&#10;&#10;Description automatically generated"/>
@@ -2129,6 +2187,18 @@
       <w:shd w:val="clear" w:color="auto" w:fill="E1DFDD"/>
     </w:rPr>
   </w:style>
+  <w:style w:type="character" w:styleId="FollowedHyperlink">
+    <w:name w:val="FollowedHyperlink"/>
+    <w:basedOn w:val="DefaultParagraphFont"/>
+    <w:uiPriority w:val="99"/>
+    <w:semiHidden/>
+    <w:unhideWhenUsed/>
+    <w:rsid w:val="00FC4A5F"/>
+    <w:rPr>
+      <w:color w:val="954F72" w:themeColor="followedHyperlink"/>
+      <w:u w:val="single"/>
+    </w:rPr>
+  </w:style>
 </w:styles>
 </file>
 

</xml_diff>